<commit_message>
April 2023 Revision #2
</commit_message>
<xml_diff>
--- a/assets/resume/Lehechka_April2023.docx
+++ b/assets/resume/Lehechka_April2023.docx
@@ -2616,14 +2616,12 @@
         </w:rPr>
         <w:t xml:space="preserve">, </w:t>
       </w:r>
-      <w:proofErr w:type="gramStart"/>
       <w:r>
         <w:rPr>
           <w:color w:val="000000" w:themeColor="text1"/>
         </w:rPr>
         <w:t>DevOps</w:t>
       </w:r>
-      <w:proofErr w:type="gramEnd"/>
       <w:r>
         <w:rPr>
           <w:color w:val="000000" w:themeColor="text1"/>
@@ -2693,7 +2691,6 @@
         </w:rPr>
         <w:t xml:space="preserve"> / </w:t>
       </w:r>
-      <w:proofErr w:type="spellStart"/>
       <w:r>
         <w:rPr>
           <w:sz w:val="24"/>
@@ -2701,7 +2698,6 @@
         </w:rPr>
         <w:t>Hudl</w:t>
       </w:r>
-      <w:proofErr w:type="spellEnd"/>
       <w:r>
         <w:rPr>
           <w:sz w:val="24"/>
@@ -2826,7 +2822,6 @@
           <w:szCs w:val="24"/>
         </w:rPr>
       </w:pPr>
-      <w:proofErr w:type="spellStart"/>
       <w:r>
         <w:rPr>
           <w:rFonts w:cstheme="minorHAnsi"/>
@@ -2837,20 +2832,7 @@
           <w:szCs w:val="24"/>
           <w:shd w:val="clear" w:color="auto" w:fill="FFFFFF"/>
         </w:rPr>
-        <w:t>OpenTelemetry</w:t>
-      </w:r>
-      <w:proofErr w:type="spellEnd"/>
-      <w:r>
-        <w:rPr>
-          <w:rFonts w:cstheme="minorHAnsi"/>
-          <w:i/>
-          <w:iCs/>
-          <w:color w:val="0D0D0D" w:themeColor="text1" w:themeTint="F2"/>
-          <w:sz w:val="24"/>
-          <w:szCs w:val="24"/>
-          <w:shd w:val="clear" w:color="auto" w:fill="FFFFFF"/>
-        </w:rPr>
-        <w:t xml:space="preserve"> and Honeycomb Integration</w:t>
+        <w:t>OpenTelemetry and Honeycomb Integration</w:t>
       </w:r>
       <w:r>
         <w:rPr>
@@ -3005,25 +2987,7 @@
           <w:color w:val="0D0D0D" w:themeColor="text1" w:themeTint="F2"/>
           <w:shd w:val="clear" w:color="auto" w:fill="FFFFFF"/>
         </w:rPr>
-        <w:t xml:space="preserve">Assisted in the design of Kubernetes-hosted </w:t>
-      </w:r>
-      <w:proofErr w:type="spellStart"/>
-      <w:r>
-        <w:rPr>
-          <w:rFonts w:cstheme="minorHAnsi"/>
-          <w:color w:val="0D0D0D" w:themeColor="text1" w:themeTint="F2"/>
-          <w:shd w:val="clear" w:color="auto" w:fill="FFFFFF"/>
-        </w:rPr>
-        <w:t>OpenTelemetry</w:t>
-      </w:r>
-      <w:proofErr w:type="spellEnd"/>
-      <w:r>
-        <w:rPr>
-          <w:rFonts w:cstheme="minorHAnsi"/>
-          <w:color w:val="0D0D0D" w:themeColor="text1" w:themeTint="F2"/>
-          <w:shd w:val="clear" w:color="auto" w:fill="FFFFFF"/>
-        </w:rPr>
-        <w:t xml:space="preserve"> Gateway and Honeycomb Refinery deployments.</w:t>
+        <w:t>Assisted in the design of Kubernetes-hosted OpenTelemetry Gateway and Honeycomb Refinery deployments.</w:t>
       </w:r>
     </w:p>
     <w:p>
@@ -3087,7 +3051,6 @@
           <w:szCs w:val="24"/>
         </w:rPr>
       </w:pPr>
-      <w:proofErr w:type="spellStart"/>
       <w:r>
         <w:rPr>
           <w:rFonts w:cstheme="minorHAnsi"/>
@@ -3098,9 +3061,8 @@
           <w:szCs w:val="24"/>
           <w:shd w:val="clear" w:color="auto" w:fill="FFFFFF"/>
         </w:rPr>
-        <w:t>Hashicorp</w:t>
+        <w:t>Hashicorp Consul Research</w:t>
       </w:r>
-      <w:proofErr w:type="spellEnd"/>
       <w:r>
         <w:rPr>
           <w:rFonts w:cstheme="minorHAnsi"/>
@@ -3109,18 +3071,6 @@
           <w:color w:val="0D0D0D" w:themeColor="text1" w:themeTint="F2"/>
           <w:sz w:val="24"/>
           <w:szCs w:val="24"/>
-          <w:shd w:val="clear" w:color="auto" w:fill="FFFFFF"/>
-        </w:rPr>
-        <w:t xml:space="preserve"> Consul Research</w:t>
-      </w:r>
-      <w:r>
-        <w:rPr>
-          <w:rFonts w:cstheme="minorHAnsi"/>
-          <w:i/>
-          <w:iCs/>
-          <w:color w:val="0D0D0D" w:themeColor="text1" w:themeTint="F2"/>
-          <w:sz w:val="24"/>
-          <w:szCs w:val="24"/>
         </w:rPr>
         <w:tab/>
       </w:r>
@@ -3203,8 +3153,7 @@
           <w:sz w:val="24"/>
           <w:szCs w:val="24"/>
         </w:rPr>
-        <w:tab/>
-        <w:t>Aug.</w:t>
+        <w:t xml:space="preserve">            </w:t>
       </w:r>
       <w:r>
         <w:rPr>
@@ -3214,7 +3163,7 @@
           <w:sz w:val="24"/>
           <w:szCs w:val="24"/>
         </w:rPr>
-        <w:t xml:space="preserve"> 20</w:t>
+        <w:t>Aug.</w:t>
       </w:r>
       <w:r>
         <w:rPr>
@@ -3224,7 +3173,7 @@
           <w:sz w:val="24"/>
           <w:szCs w:val="24"/>
         </w:rPr>
-        <w:t>22</w:t>
+        <w:t xml:space="preserve"> 20</w:t>
       </w:r>
       <w:r>
         <w:rPr>
@@ -3234,7 +3183,7 @@
           <w:sz w:val="24"/>
           <w:szCs w:val="24"/>
         </w:rPr>
-        <w:t xml:space="preserve"> –</w:t>
+        <w:t>22</w:t>
       </w:r>
       <w:r>
         <w:rPr>
@@ -3244,7 +3193,37 @@
           <w:sz w:val="24"/>
           <w:szCs w:val="24"/>
         </w:rPr>
-        <w:t xml:space="preserve"> Dec 2022</w:t>
+        <w:t xml:space="preserve"> –</w:t>
+      </w:r>
+      <w:r>
+        <w:rPr>
+          <w:i/>
+          <w:iCs/>
+          <w:color w:val="000000" w:themeColor="text1"/>
+          <w:sz w:val="24"/>
+          <w:szCs w:val="24"/>
+        </w:rPr>
+        <w:t xml:space="preserve"> Dec</w:t>
+      </w:r>
+      <w:r>
+        <w:rPr>
+          <w:i/>
+          <w:iCs/>
+          <w:color w:val="000000" w:themeColor="text1"/>
+          <w:sz w:val="24"/>
+          <w:szCs w:val="24"/>
+        </w:rPr>
+        <w:t>.</w:t>
+      </w:r>
+      <w:r>
+        <w:rPr>
+          <w:i/>
+          <w:iCs/>
+          <w:color w:val="000000" w:themeColor="text1"/>
+          <w:sz w:val="24"/>
+          <w:szCs w:val="24"/>
+        </w:rPr>
+        <w:t xml:space="preserve"> 2022</w:t>
       </w:r>
     </w:p>
     <w:p>
@@ -3265,25 +3244,7 @@
           <w:color w:val="0D0D0D" w:themeColor="text1" w:themeTint="F2"/>
           <w:shd w:val="clear" w:color="auto" w:fill="FFFFFF"/>
         </w:rPr>
-        <w:t xml:space="preserve">Partnered with team members to research and test </w:t>
-      </w:r>
-      <w:proofErr w:type="spellStart"/>
-      <w:r>
-        <w:rPr>
-          <w:rFonts w:cstheme="minorHAnsi"/>
-          <w:color w:val="0D0D0D" w:themeColor="text1" w:themeTint="F2"/>
-          <w:shd w:val="clear" w:color="auto" w:fill="FFFFFF"/>
-        </w:rPr>
-        <w:t>Hashicorp</w:t>
-      </w:r>
-      <w:proofErr w:type="spellEnd"/>
-      <w:r>
-        <w:rPr>
-          <w:rFonts w:cstheme="minorHAnsi"/>
-          <w:color w:val="0D0D0D" w:themeColor="text1" w:themeTint="F2"/>
-          <w:shd w:val="clear" w:color="auto" w:fill="FFFFFF"/>
-        </w:rPr>
-        <w:t xml:space="preserve"> Consul as service mesh tooling for microservice architecture.</w:t>
+        <w:t>Partnered with team members to research and test Hashicorp Consul as service mesh tooling for microservice architecture.</w:t>
       </w:r>
     </w:p>
     <w:p>
@@ -3366,7 +3327,6 @@
         </w:rPr>
         <w:t xml:space="preserve"> / </w:t>
       </w:r>
-      <w:proofErr w:type="spellStart"/>
       <w:r>
         <w:rPr>
           <w:rStyle w:val="Emphasis"/>
@@ -3375,7 +3335,6 @@
         </w:rPr>
         <w:t>DMSi</w:t>
       </w:r>
-      <w:proofErr w:type="spellEnd"/>
       <w:r>
         <w:rPr>
           <w:rStyle w:val="Emphasis"/>
@@ -3584,7 +3543,6 @@
         <w:tab/>
         <w:t xml:space="preserve"> </w:t>
       </w:r>
-      <w:proofErr w:type="gramStart"/>
       <w:r>
         <w:rPr>
           <w:i/>
@@ -3596,7 +3554,6 @@
         <w:tab/>
         <w:t xml:space="preserve">  Nov.</w:t>
       </w:r>
-      <w:proofErr w:type="gramEnd"/>
       <w:r>
         <w:rPr>
           <w:i/>
@@ -3717,25 +3674,7 @@
           <w:color w:val="0D0D0D" w:themeColor="text1" w:themeTint="F2"/>
           <w:shd w:val="clear" w:color="auto" w:fill="FFFFFF"/>
         </w:rPr>
-        <w:t xml:space="preserve">Continued support for both </w:t>
-      </w:r>
-      <w:proofErr w:type="gramStart"/>
-      <w:r>
-        <w:rPr>
-          <w:rFonts w:cstheme="minorHAnsi"/>
-          <w:color w:val="0D0D0D" w:themeColor="text1" w:themeTint="F2"/>
-          <w:shd w:val="clear" w:color="auto" w:fill="FFFFFF"/>
-        </w:rPr>
-        <w:t>develop</w:t>
-      </w:r>
-      <w:proofErr w:type="gramEnd"/>
-      <w:r>
-        <w:rPr>
-          <w:rFonts w:cstheme="minorHAnsi"/>
-          <w:color w:val="0D0D0D" w:themeColor="text1" w:themeTint="F2"/>
-          <w:shd w:val="clear" w:color="auto" w:fill="FFFFFF"/>
-        </w:rPr>
-        <w:t xml:space="preserve"> and production GKE clusters.</w:t>
+        <w:t>Continued support for both develop and production GKE clusters.</w:t>
       </w:r>
     </w:p>
     <w:p>
@@ -3953,25 +3892,7 @@
           <w:color w:val="0D0D0D" w:themeColor="text1" w:themeTint="F2"/>
           <w:shd w:val="clear" w:color="auto" w:fill="FFFFFF"/>
         </w:rPr>
-        <w:t xml:space="preserve">, </w:t>
-      </w:r>
-      <w:proofErr w:type="spellStart"/>
-      <w:r>
-        <w:rPr>
-          <w:rFonts w:cstheme="minorHAnsi"/>
-          <w:color w:val="0D0D0D" w:themeColor="text1" w:themeTint="F2"/>
-          <w:shd w:val="clear" w:color="auto" w:fill="FFFFFF"/>
-        </w:rPr>
-        <w:t>CircleCI</w:t>
-      </w:r>
-      <w:proofErr w:type="spellEnd"/>
-      <w:r>
-        <w:rPr>
-          <w:rFonts w:cstheme="minorHAnsi"/>
-          <w:color w:val="0D0D0D" w:themeColor="text1" w:themeTint="F2"/>
-          <w:shd w:val="clear" w:color="auto" w:fill="FFFFFF"/>
-        </w:rPr>
-        <w:t>, Docker, Google App Engine</w:t>
+        <w:t>, CircleCI, Docker, Google App Engine</w:t>
       </w:r>
       <w:r>
         <w:rPr>
@@ -4156,7 +4077,6 @@
           <w:szCs w:val="24"/>
         </w:rPr>
       </w:pPr>
-      <w:proofErr w:type="spellStart"/>
       <w:r>
         <w:rPr>
           <w:i/>
@@ -4165,18 +4085,7 @@
           <w:sz w:val="24"/>
           <w:szCs w:val="24"/>
         </w:rPr>
-        <w:t>Workpoint</w:t>
-      </w:r>
-      <w:proofErr w:type="spellEnd"/>
-      <w:r>
-        <w:rPr>
-          <w:i/>
-          <w:iCs/>
-          <w:color w:val="000000" w:themeColor="text1"/>
-          <w:sz w:val="24"/>
-          <w:szCs w:val="24"/>
-        </w:rPr>
-        <w:t xml:space="preserve"> Integration</w:t>
+        <w:t>Workpoint Integration</w:t>
       </w:r>
       <w:r>
         <w:rPr>
@@ -4319,25 +4228,7 @@
           <w:color w:val="0D0D0D" w:themeColor="text1" w:themeTint="F2"/>
           <w:shd w:val="clear" w:color="auto" w:fill="FFFFFF"/>
         </w:rPr>
-        <w:t xml:space="preserve">Researched the codebase and infrastructure of </w:t>
-      </w:r>
-      <w:proofErr w:type="spellStart"/>
-      <w:r>
-        <w:rPr>
-          <w:rFonts w:cstheme="minorHAnsi"/>
-          <w:color w:val="0D0D0D" w:themeColor="text1" w:themeTint="F2"/>
-          <w:shd w:val="clear" w:color="auto" w:fill="FFFFFF"/>
-        </w:rPr>
-        <w:t>Workpoint's</w:t>
-      </w:r>
-      <w:proofErr w:type="spellEnd"/>
-      <w:r>
-        <w:rPr>
-          <w:rFonts w:cstheme="minorHAnsi"/>
-          <w:color w:val="0D0D0D" w:themeColor="text1" w:themeTint="F2"/>
-          <w:shd w:val="clear" w:color="auto" w:fill="FFFFFF"/>
-        </w:rPr>
-        <w:t xml:space="preserve"> workflow software</w:t>
+        <w:t>Researched the codebase and infrastructure of Workpoint's workflow software</w:t>
       </w:r>
       <w:r>
         <w:rPr>
@@ -4382,25 +4273,7 @@
           <w:color w:val="0D0D0D" w:themeColor="text1" w:themeTint="F2"/>
           <w:shd w:val="clear" w:color="auto" w:fill="FFFFFF"/>
         </w:rPr>
-        <w:t xml:space="preserve">iscover integration points in plans to integrate the software into </w:t>
-      </w:r>
-      <w:proofErr w:type="spellStart"/>
-      <w:r>
-        <w:rPr>
-          <w:rFonts w:cstheme="minorHAnsi"/>
-          <w:color w:val="0D0D0D" w:themeColor="text1" w:themeTint="F2"/>
-          <w:shd w:val="clear" w:color="auto" w:fill="FFFFFF"/>
-        </w:rPr>
-        <w:t>DMSi's</w:t>
-      </w:r>
-      <w:proofErr w:type="spellEnd"/>
-      <w:r>
-        <w:rPr>
-          <w:rFonts w:cstheme="minorHAnsi"/>
-          <w:color w:val="0D0D0D" w:themeColor="text1" w:themeTint="F2"/>
-          <w:shd w:val="clear" w:color="auto" w:fill="FFFFFF"/>
-        </w:rPr>
-        <w:t xml:space="preserve"> core products.</w:t>
+        <w:t>iscover integration points in plans to integrate the software into DMSi's core products.</w:t>
       </w:r>
     </w:p>
     <w:p>
@@ -4969,21 +4842,7 @@
         <w:rPr>
           <w:color w:val="000000" w:themeColor="text1"/>
         </w:rPr>
-        <w:t xml:space="preserve">Designed and developed a highly interactive </w:t>
-      </w:r>
-      <w:proofErr w:type="gramStart"/>
-      <w:r>
-        <w:rPr>
-          <w:color w:val="000000" w:themeColor="text1"/>
-        </w:rPr>
-        <w:t>frontend</w:t>
-      </w:r>
-      <w:proofErr w:type="gramEnd"/>
-      <w:r>
-        <w:rPr>
-          <w:color w:val="000000" w:themeColor="text1"/>
-        </w:rPr>
-        <w:t xml:space="preserve"> screen</w:t>
+        <w:t>Designed and developed a highly interactive frontend screen</w:t>
       </w:r>
       <w:r>
         <w:rPr>
@@ -5401,7 +5260,6 @@
                 <w:color w:val="000000" w:themeColor="text1"/>
               </w:rPr>
             </w:pPr>
-            <w:proofErr w:type="spellStart"/>
             <w:r>
               <w:rPr>
                 <w:b/>
@@ -5410,7 +5268,6 @@
               </w:rPr>
               <w:t>LockerStock</w:t>
             </w:r>
-            <w:proofErr w:type="spellEnd"/>
           </w:p>
           <w:p>
             <w:pPr>
@@ -5445,16 +5302,8 @@
               <w:rPr>
                 <w:color w:val="000000" w:themeColor="text1"/>
               </w:rPr>
-              <w:t xml:space="preserve">Custom, self-hosted infrastructure built on Kubernetes and </w:t>
+              <w:t>Custom, self-hosted infrastructure built on Kubernetes and Traefik</w:t>
             </w:r>
-            <w:proofErr w:type="spellStart"/>
-            <w:r>
-              <w:rPr>
-                <w:color w:val="000000" w:themeColor="text1"/>
-              </w:rPr>
-              <w:t>Traefik</w:t>
-            </w:r>
-            <w:proofErr w:type="spellEnd"/>
           </w:p>
           <w:p>
             <w:pPr>
@@ -5471,32 +5320,8 @@
               <w:rPr>
                 <w:color w:val="000000" w:themeColor="text1"/>
               </w:rPr>
-              <w:t xml:space="preserve">Backend developed with Go, </w:t>
+              <w:t>Backend developed with Go, gRPC, and Buf</w:t>
             </w:r>
-            <w:proofErr w:type="spellStart"/>
-            <w:r>
-              <w:rPr>
-                <w:color w:val="000000" w:themeColor="text1"/>
-              </w:rPr>
-              <w:t>gRPC</w:t>
-            </w:r>
-            <w:proofErr w:type="spellEnd"/>
-            <w:r>
-              <w:rPr>
-                <w:color w:val="000000" w:themeColor="text1"/>
-              </w:rPr>
-              <w:t xml:space="preserve">, and </w:t>
-            </w:r>
-            <w:proofErr w:type="spellStart"/>
-            <w:proofErr w:type="gramStart"/>
-            <w:r>
-              <w:rPr>
-                <w:color w:val="000000" w:themeColor="text1"/>
-              </w:rPr>
-              <w:t>Buf</w:t>
-            </w:r>
-            <w:proofErr w:type="spellEnd"/>
-            <w:proofErr w:type="gramEnd"/>
           </w:p>
           <w:p>
             <w:pPr>
@@ -5561,16 +5386,8 @@
               <w:rPr>
                 <w:color w:val="000000" w:themeColor="text1"/>
               </w:rPr>
-              <w:t>react-</w:t>
+              <w:t>react-query</w:t>
             </w:r>
-            <w:proofErr w:type="gramStart"/>
-            <w:r>
-              <w:rPr>
-                <w:color w:val="000000" w:themeColor="text1"/>
-              </w:rPr>
-              <w:t>query</w:t>
-            </w:r>
-            <w:proofErr w:type="gramEnd"/>
           </w:p>
           <w:p>
             <w:pPr>
@@ -6236,17 +6053,8 @@
           <w:rFonts w:cstheme="minorHAnsi"/>
           <w:color w:val="000000" w:themeColor="text1"/>
         </w:rPr>
-        <w:t xml:space="preserve">Helped organize and teach a Robotics Engineering &amp; Coding Class for middle school </w:t>
+        <w:t>Helped organize and teach a Robotics Engineering &amp; Coding Class for middle school students</w:t>
       </w:r>
-      <w:proofErr w:type="gramStart"/>
-      <w:r>
-        <w:rPr>
-          <w:rFonts w:cstheme="minorHAnsi"/>
-          <w:color w:val="000000" w:themeColor="text1"/>
-        </w:rPr>
-        <w:t>students</w:t>
-      </w:r>
-      <w:proofErr w:type="gramEnd"/>
     </w:p>
     <w:p>
       <w:pPr>
@@ -6374,17 +6182,8 @@
           <w:rFonts w:cstheme="minorHAnsi"/>
           <w:color w:val="000000" w:themeColor="text1"/>
         </w:rPr>
-        <w:t xml:space="preserve">Helped assemble the expo and judge a </w:t>
+        <w:t>Helped assemble the expo and judge a competition</w:t>
       </w:r>
-      <w:proofErr w:type="gramStart"/>
-      <w:r>
-        <w:rPr>
-          <w:rFonts w:cstheme="minorHAnsi"/>
-          <w:color w:val="000000" w:themeColor="text1"/>
-        </w:rPr>
-        <w:t>competition</w:t>
-      </w:r>
-      <w:proofErr w:type="gramEnd"/>
     </w:p>
     <w:p>
       <w:pPr>
@@ -33444,6 +33243,7 @@
     <w:rsid w:val="00BC3D00"/>
     <w:rsid w:val="00BD5749"/>
     <w:rsid w:val="00C8258D"/>
+    <w:rsid w:val="00CC758A"/>
     <w:rsid w:val="00D1492A"/>
     <w:rsid w:val="00FD39E6"/>
   </w:rsids>

</xml_diff>